<commit_message>
create pdf for documentation at folder sidang juli
</commit_message>
<xml_diff>
--- a/document/SIDANG JULI 2020/160716053_NaskahTA/ABSTRAKSI.docx
+++ b/document/SIDANG JULI 2020/160716053_NaskahTA/ABSTRAKSI.docx
@@ -1754,7 +1754,6 @@
         </w:rPr>
         <w:t xml:space="preserve"> </w:t>
       </w:r>
-      <w:proofErr w:type="gramStart"/>
       <w:r>
         <w:rPr>
           <w:rFonts w:ascii="Times New Roman" w:hAnsi="Times New Roman" w:cs="Times New Roman"/>
@@ -1762,9 +1761,8 @@
           <w:sz w:val="24"/>
           <w:szCs w:val="24"/>
         </w:rPr>
-        <w:t>up-to-date</w:t>
-      </w:r>
-      <w:proofErr w:type="gramEnd"/>
+        <w:t>up to date</w:t>
+      </w:r>
       <w:r>
         <w:rPr>
           <w:rFonts w:ascii="Times New Roman" w:hAnsi="Times New Roman" w:cs="Times New Roman"/>
@@ -2221,6 +2219,8 @@
         </w:rPr>
         <w:t xml:space="preserve"> semester. </w:t>
       </w:r>
+      <w:bookmarkStart w:id="0" w:name="_GoBack"/>
+      <w:bookmarkEnd w:id="0"/>
       <w:proofErr w:type="spellStart"/>
       <w:r>
         <w:rPr>
@@ -3038,8 +3038,6 @@
       </w:rPr>
     </w:sdtEndPr>
     <w:sdtContent>
-      <w:bookmarkStart w:id="0" w:name="_GoBack" w:displacedByCustomXml="prev"/>
-      <w:bookmarkEnd w:id="0" w:displacedByCustomXml="prev"/>
       <w:p>
         <w:pPr>
           <w:pStyle w:val="Footer"/>

</xml_diff>